<commit_message>
viewership by season-to-season added
</commit_message>
<xml_diff>
--- a/Quarto and MD 1/RR_Berk_ARIKAN_Report.docx
+++ b/Quarto and MD 1/RR_Berk_ARIKAN_Report.docx
@@ -238,8 +238,8 @@
         </w:rPr>
       </w:pPr>
       <w:r>
-        <w:object w:dxaOrig="5040" w:dyaOrig="2836">
-          <v:rect xmlns:o="urn:schemas-microsoft-com:office:office" xmlns:v="urn:schemas-microsoft-com:vml" id="rectole0000000000" style="width:252.000000pt;height:141.800000pt" o:preferrelative="t" o:ole="">
+        <w:object w:dxaOrig="5102" w:dyaOrig="2874">
+          <v:rect xmlns:o="urn:schemas-microsoft-com:office:office" xmlns:v="urn:schemas-microsoft-com:vml" id="rectole0000000000" style="width:255.100000pt;height:143.700000pt" o:preferrelative="t" o:ole="">
             <o:lock v:ext="edit"/>
             <v:imagedata xmlns:r="http://schemas.openxmlformats.org/officeDocument/2006/relationships" r:id="docRId1" o:title=""/>
           </v:rect>
@@ -311,7 +311,18 @@
           <w:sz w:val="22"/>
           <w:shd w:fill="auto" w:val="clear"/>
         </w:rPr>
-        <w:t xml:space="preserve"> : U.S. viewers per episode (millions)</w:t>
+        <w:t xml:space="preserve"> </w:t>
+      </w:r>
+      <w:r>
+        <w:rPr>
+          <w:rFonts w:ascii="Calibri" w:hAnsi="Calibri" w:cs="Calibri" w:eastAsia="Calibri"/>
+          <w:color w:val="auto"/>
+          <w:spacing w:val="0"/>
+          <w:position w:val="0"/>
+          <w:sz w:val="22"/>
+          <w:shd w:fill="auto" w:val="clear"/>
+        </w:rPr>
+        <w:t xml:space="preserve">: U.S. viewers per episode (millions)</w:t>
       </w:r>
     </w:p>
     <w:p>
@@ -356,32 +367,12 @@
         <w:tab/>
         <w:t xml:space="preserve">Episode number</w:t>
         <w:tab/>
-      </w:r>
-      <w:r>
-        <w:rPr>
-          <w:rFonts w:ascii="Calibri" w:hAnsi="Calibri" w:cs="Calibri" w:eastAsia="Calibri"/>
-          <w:color w:val="auto"/>
-          <w:spacing w:val="0"/>
-          <w:position w:val="0"/>
-          <w:sz w:val="20"/>
-          <w:shd w:fill="auto" w:val="clear"/>
-        </w:rPr>
-        <w:tab/>
-        <w:tab/>
-        <w:tab/>
-        <w:tab/>
-        <w:tab/>
-        <w:tab/>
-      </w:r>
-      <w:r>
-        <w:rPr>
-          <w:rFonts w:ascii="Calibri" w:hAnsi="Calibri" w:cs="Calibri" w:eastAsia="Calibri"/>
-          <w:color w:val="auto"/>
-          <w:spacing w:val="0"/>
-          <w:position w:val="0"/>
-          <w:sz w:val="20"/>
-          <w:shd w:fill="auto" w:val="clear"/>
-        </w:rPr>
+        <w:tab/>
+        <w:tab/>
+        <w:tab/>
+        <w:tab/>
+        <w:tab/>
+        <w:tab/>
         <w:t xml:space="preserve">Average</w:t>
       </w:r>
     </w:p>
@@ -409,16 +400,6 @@
           <w:shd w:fill="auto" w:val="clear"/>
         </w:rPr>
         <w:tab/>
-      </w:r>
-      <w:r>
-        <w:rPr>
-          <w:rFonts w:ascii="Calibri" w:hAnsi="Calibri" w:cs="Calibri" w:eastAsia="Calibri"/>
-          <w:color w:val="auto"/>
-          <w:spacing w:val="0"/>
-          <w:position w:val="0"/>
-          <w:sz w:val="20"/>
-          <w:shd w:fill="auto" w:val="clear"/>
-        </w:rPr>
         <w:t xml:space="preserve">1</w:t>
         <w:tab/>
         <w:t xml:space="preserve">2</w:t>
@@ -767,31 +748,30 @@
         <w:tab/>
         <w:t xml:space="preserve">12.07</w:t>
         <w:tab/>
+      </w:r>
+      <w:r>
+        <w:rPr>
+          <w:rFonts w:ascii="Calibri" w:hAnsi="Calibri" w:cs="Calibri" w:eastAsia="Calibri"/>
+          <w:color w:val="auto"/>
+          <w:spacing w:val="0"/>
+          <w:position w:val="0"/>
+          <w:sz w:val="20"/>
+          <w:shd w:fill="auto" w:val="clear"/>
+        </w:rPr>
         <w:t xml:space="preserve">–</w:t>
-        <w:tab/>
-      </w:r>
-      <w:r>
-        <w:rPr>
-          <w:rFonts w:ascii="Calibri" w:hAnsi="Calibri" w:cs="Calibri" w:eastAsia="Calibri"/>
-          <w:color w:val="auto"/>
-          <w:spacing w:val="0"/>
-          <w:position w:val="0"/>
-          <w:sz w:val="20"/>
-          <w:shd w:fill="auto" w:val="clear"/>
-        </w:rPr>
-        <w:tab/>
-        <w:t xml:space="preserve">              </w:t>
-      </w:r>
-      <w:r>
-        <w:rPr>
-          <w:rFonts w:ascii="Calibri" w:hAnsi="Calibri" w:cs="Calibri" w:eastAsia="Calibri"/>
-          <w:color w:val="auto"/>
-          <w:spacing w:val="0"/>
-          <w:position w:val="0"/>
-          <w:sz w:val="20"/>
-          <w:shd w:fill="auto" w:val="clear"/>
-        </w:rPr>
-        <w:t xml:space="preserve">10.26</w:t>
+      </w:r>
+      <w:r>
+        <w:rPr>
+          <w:rFonts w:ascii="Calibri" w:hAnsi="Calibri" w:cs="Calibri" w:eastAsia="Calibri"/>
+          <w:color w:val="auto"/>
+          <w:spacing w:val="0"/>
+          <w:position w:val="0"/>
+          <w:sz w:val="20"/>
+          <w:shd w:fill="auto" w:val="clear"/>
+        </w:rPr>
+        <w:tab/>
+        <w:tab/>
+        <w:t xml:space="preserve">              10.26</w:t>
       </w:r>
     </w:p>
     <w:p>
@@ -831,31 +811,235 @@
         <w:tab/>
         <w:t xml:space="preserve">13.61</w:t>
         <w:tab/>
+      </w:r>
+      <w:r>
+        <w:rPr>
+          <w:rFonts w:ascii="Calibri" w:hAnsi="Calibri" w:cs="Calibri" w:eastAsia="Calibri"/>
+          <w:color w:val="auto"/>
+          <w:spacing w:val="0"/>
+          <w:position w:val="0"/>
+          <w:sz w:val="20"/>
+          <w:shd w:fill="auto" w:val="clear"/>
+        </w:rPr>
         <w:t xml:space="preserve">–</w:t>
-        <w:tab/>
-      </w:r>
-      <w:r>
-        <w:rPr>
-          <w:rFonts w:ascii="Calibri" w:hAnsi="Calibri" w:cs="Calibri" w:eastAsia="Calibri"/>
-          <w:color w:val="auto"/>
-          <w:spacing w:val="0"/>
-          <w:position w:val="0"/>
-          <w:sz w:val="20"/>
-          <w:shd w:fill="auto" w:val="clear"/>
-        </w:rPr>
-        <w:t xml:space="preserve">                                             </w:t>
-      </w:r>
-      <w:r>
-        <w:rPr>
-          <w:rFonts w:ascii="Calibri" w:hAnsi="Calibri" w:cs="Calibri" w:eastAsia="Calibri"/>
-          <w:color w:val="auto"/>
-          <w:spacing w:val="0"/>
-          <w:position w:val="0"/>
-          <w:sz w:val="20"/>
-          <w:shd w:fill="auto" w:val="clear"/>
-        </w:rPr>
-        <w:t xml:space="preserve">11.99</w:t>
-      </w:r>
+      </w:r>
+      <w:r>
+        <w:rPr>
+          <w:rFonts w:ascii="Calibri" w:hAnsi="Calibri" w:cs="Calibri" w:eastAsia="Calibri"/>
+          <w:color w:val="auto"/>
+          <w:spacing w:val="0"/>
+          <w:position w:val="0"/>
+          <w:sz w:val="20"/>
+          <w:shd w:fill="auto" w:val="clear"/>
+        </w:rPr>
+        <w:tab/>
+        <w:t xml:space="preserve">                                             11.99</w:t>
+      </w:r>
+    </w:p>
+    <w:p>
+      <w:pPr>
+        <w:spacing w:before="0" w:after="160" w:line="259"/>
+        <w:ind w:right="0" w:left="0" w:firstLine="0"/>
+        <w:jc w:val="left"/>
+        <w:rPr>
+          <w:rFonts w:ascii="Calibri" w:hAnsi="Calibri" w:cs="Calibri" w:eastAsia="Calibri"/>
+          <w:color w:val="auto"/>
+          <w:spacing w:val="0"/>
+          <w:position w:val="0"/>
+          <w:sz w:val="20"/>
+          <w:shd w:fill="auto" w:val="clear"/>
+        </w:rPr>
+      </w:pPr>
+    </w:p>
+    <w:p>
+      <w:pPr>
+        <w:numPr>
+          <w:ilvl w:val="0"/>
+          <w:numId w:val="6"/>
+        </w:numPr>
+        <w:spacing w:before="0" w:after="160" w:line="259"/>
+        <w:ind w:right="0" w:left="720" w:hanging="360"/>
+        <w:jc w:val="left"/>
+        <w:rPr>
+          <w:rFonts w:ascii="Calibri" w:hAnsi="Calibri" w:cs="Calibri" w:eastAsia="Calibri"/>
+          <w:color w:val="auto"/>
+          <w:spacing w:val="0"/>
+          <w:position w:val="0"/>
+          <w:sz w:val="20"/>
+          <w:shd w:fill="auto" w:val="clear"/>
+        </w:rPr>
+      </w:pPr>
+      <w:r>
+        <w:rPr>
+          <w:rFonts w:ascii="Calibri" w:hAnsi="Calibri" w:cs="Calibri" w:eastAsia="Calibri"/>
+          <w:color w:val="auto"/>
+          <w:spacing w:val="0"/>
+          <w:position w:val="0"/>
+          <w:sz w:val="22"/>
+          <w:shd w:fill="auto" w:val="clear"/>
+        </w:rPr>
+        <w:t xml:space="preserve">Viewership of Game </w:t>
+      </w:r>
+      <w:r>
+        <w:rPr>
+          <w:rFonts w:ascii="Calibri" w:hAnsi="Calibri" w:cs="Calibri" w:eastAsia="Calibri"/>
+          <w:color w:val="auto"/>
+          <w:spacing w:val="0"/>
+          <w:position w:val="0"/>
+          <w:sz w:val="22"/>
+          <w:shd w:fill="auto" w:val="clear"/>
+        </w:rPr>
+        <w:t xml:space="preserve">of</w:t>
+      </w:r>
+      <w:r>
+        <w:rPr>
+          <w:rFonts w:ascii="Calibri" w:hAnsi="Calibri" w:cs="Calibri" w:eastAsia="Calibri"/>
+          <w:color w:val="auto"/>
+          <w:spacing w:val="0"/>
+          <w:position w:val="0"/>
+          <w:sz w:val="22"/>
+          <w:shd w:fill="auto" w:val="clear"/>
+        </w:rPr>
+        <w:t xml:space="preserve"> Thrones on U.S</w:t>
+      </w:r>
+    </w:p>
+    <w:p>
+      <w:pPr>
+        <w:spacing w:before="0" w:after="160" w:line="240"/>
+        <w:ind w:right="0" w:left="0" w:firstLine="0"/>
+        <w:jc w:val="left"/>
+        <w:rPr>
+          <w:rFonts w:ascii="Calibri" w:hAnsi="Calibri" w:cs="Calibri" w:eastAsia="Calibri"/>
+          <w:color w:val="auto"/>
+          <w:spacing w:val="0"/>
+          <w:position w:val="0"/>
+          <w:sz w:val="22"/>
+          <w:shd w:fill="auto" w:val="clear"/>
+        </w:rPr>
+      </w:pPr>
+      <w:r>
+        <w:object w:dxaOrig="8422" w:dyaOrig="4191">
+          <v:rect xmlns:o="urn:schemas-microsoft-com:office:office" xmlns:v="urn:schemas-microsoft-com:vml" id="rectole0000000001" style="width:421.100000pt;height:209.550000pt" o:preferrelative="t" o:ole="">
+            <o:lock v:ext="edit"/>
+            <v:imagedata xmlns:r="http://schemas.openxmlformats.org/officeDocument/2006/relationships" r:id="docRId3" o:title=""/>
+          </v:rect>
+          <o:OLEObject xmlns:r="http://schemas.openxmlformats.org/officeDocument/2006/relationships" xmlns:o="urn:schemas-microsoft-com:office:office" Type="Embed" ProgID="StaticDib" DrawAspect="Content" ObjectID="0000000001" ShapeID="rectole0000000001" r:id="docRId2"/>
+        </w:object>
+      </w:r>
+    </w:p>
+    <w:p>
+      <w:pPr>
+        <w:numPr>
+          <w:ilvl w:val="0"/>
+          <w:numId w:val="8"/>
+        </w:numPr>
+        <w:spacing w:before="0" w:after="160" w:line="259"/>
+        <w:ind w:right="0" w:left="720" w:hanging="360"/>
+        <w:jc w:val="left"/>
+        <w:rPr>
+          <w:rFonts w:ascii="Calibri" w:hAnsi="Calibri" w:cs="Calibri" w:eastAsia="Calibri"/>
+          <w:color w:val="auto"/>
+          <w:spacing w:val="0"/>
+          <w:position w:val="0"/>
+          <w:sz w:val="22"/>
+          <w:shd w:fill="auto" w:val="clear"/>
+        </w:rPr>
+      </w:pPr>
+      <w:r>
+        <w:rPr>
+          <w:rFonts w:ascii="Calibri" w:hAnsi="Calibri" w:cs="Calibri" w:eastAsia="Calibri"/>
+          <w:color w:val="auto"/>
+          <w:spacing w:val="0"/>
+          <w:position w:val="0"/>
+          <w:sz w:val="22"/>
+          <w:shd w:fill="auto" w:val="clear"/>
+        </w:rPr>
+        <w:t xml:space="preserve">Viewership of Game of Thrones over Seasons</w:t>
+      </w:r>
+    </w:p>
+    <w:p>
+      <w:pPr>
+        <w:spacing w:before="0" w:after="160" w:line="240"/>
+        <w:ind w:right="0" w:left="0" w:firstLine="0"/>
+        <w:jc w:val="center"/>
+        <w:rPr>
+          <w:rFonts w:ascii="Calibri" w:hAnsi="Calibri" w:cs="Calibri" w:eastAsia="Calibri"/>
+          <w:color w:val="auto"/>
+          <w:spacing w:val="0"/>
+          <w:position w:val="0"/>
+          <w:sz w:val="22"/>
+          <w:shd w:fill="auto" w:val="clear"/>
+        </w:rPr>
+      </w:pPr>
+      <w:r>
+        <w:object w:dxaOrig="7799" w:dyaOrig="5084">
+          <v:rect xmlns:o="urn:schemas-microsoft-com:office:office" xmlns:v="urn:schemas-microsoft-com:vml" id="rectole0000000002" style="width:389.950000pt;height:254.200000pt" o:preferrelative="t" o:ole="">
+            <o:lock v:ext="edit"/>
+            <v:imagedata xmlns:r="http://schemas.openxmlformats.org/officeDocument/2006/relationships" r:id="docRId5" o:title=""/>
+          </v:rect>
+          <o:OLEObject xmlns:r="http://schemas.openxmlformats.org/officeDocument/2006/relationships" xmlns:o="urn:schemas-microsoft-com:office:office" Type="Embed" ProgID="StaticDib" DrawAspect="Content" ObjectID="0000000002" ShapeID="rectole0000000002" r:id="docRId4"/>
+        </w:object>
+      </w:r>
+    </w:p>
+    <w:p>
+      <w:pPr>
+        <w:spacing w:before="0" w:after="160" w:line="259"/>
+        <w:ind w:right="0" w:left="0" w:firstLine="0"/>
+        <w:jc w:val="left"/>
+        <w:rPr>
+          <w:rFonts w:ascii="Calibri" w:hAnsi="Calibri" w:cs="Calibri" w:eastAsia="Calibri"/>
+          <w:color w:val="auto"/>
+          <w:spacing w:val="0"/>
+          <w:position w:val="0"/>
+          <w:sz w:val="22"/>
+          <w:shd w:fill="auto" w:val="clear"/>
+        </w:rPr>
+      </w:pPr>
+    </w:p>
+    <w:p>
+      <w:pPr>
+        <w:spacing w:before="0" w:after="160" w:line="259"/>
+        <w:ind w:right="0" w:left="0" w:firstLine="0"/>
+        <w:jc w:val="left"/>
+        <w:rPr>
+          <w:rFonts w:ascii="Calibri" w:hAnsi="Calibri" w:cs="Calibri" w:eastAsia="Calibri"/>
+          <w:color w:val="auto"/>
+          <w:spacing w:val="0"/>
+          <w:position w:val="0"/>
+          <w:sz w:val="22"/>
+          <w:shd w:fill="auto" w:val="clear"/>
+        </w:rPr>
+      </w:pPr>
+    </w:p>
+    <w:p>
+      <w:pPr>
+        <w:spacing w:before="0" w:after="160" w:line="259"/>
+        <w:ind w:right="0" w:left="0" w:firstLine="0"/>
+        <w:jc w:val="left"/>
+        <w:rPr>
+          <w:rFonts w:ascii="Calibri" w:hAnsi="Calibri" w:cs="Calibri" w:eastAsia="Calibri"/>
+          <w:color w:val="auto"/>
+          <w:spacing w:val="0"/>
+          <w:position w:val="0"/>
+          <w:sz w:val="22"/>
+          <w:shd w:fill="auto" w:val="clear"/>
+        </w:rPr>
+      </w:pPr>
+    </w:p>
+    <w:p>
+      <w:pPr>
+        <w:spacing w:before="0" w:after="160" w:line="259"/>
+        <w:ind w:right="0" w:left="0" w:firstLine="0"/>
+        <w:jc w:val="left"/>
+        <w:rPr>
+          <w:rFonts w:ascii="Calibri" w:hAnsi="Calibri" w:cs="Calibri" w:eastAsia="Calibri"/>
+          <w:color w:val="auto"/>
+          <w:spacing w:val="0"/>
+          <w:position w:val="0"/>
+          <w:sz w:val="20"/>
+          <w:shd w:fill="auto" w:val="clear"/>
+        </w:rPr>
+      </w:pPr>
     </w:p>
   </w:body>
 </w:document>
@@ -877,10 +1061,30 @@
       <w:lvlText w:val="•"/>
     </w:lvl>
   </w:abstractNum>
+  <w:abstractNum w:abstractNumId="12">
+    <w:lvl w:ilvl="0">
+      <w:start w:val="1"/>
+      <w:numFmt w:val="bullet"/>
+      <w:lvlText w:val="•"/>
+    </w:lvl>
+  </w:abstractNum>
+  <w:abstractNum w:abstractNumId="18">
+    <w:lvl w:ilvl="0">
+      <w:start w:val="1"/>
+      <w:numFmt w:val="bullet"/>
+      <w:lvlText w:val="•"/>
+    </w:lvl>
+  </w:abstractNum>
   <w:num w:numId="1">
+    <w:abstractNumId w:val="18"/>
+  </w:num>
+  <w:num w:numId="4">
+    <w:abstractNumId w:val="12"/>
+  </w:num>
+  <w:num w:numId="6">
     <w:abstractNumId w:val="6"/>
   </w:num>
-  <w:num w:numId="4">
+  <w:num w:numId="8">
     <w:abstractNumId w:val="0"/>
   </w:num>
 </w:numbering>

</xml_diff>